<commit_message>
updated version of Foodies Web App PMP Guideline
</commit_message>
<xml_diff>
--- a/Foodies Web App PMP Guide.docx
+++ b/Foodies Web App PMP Guide.docx
@@ -90,15 +90,6 @@
           <w:rFonts w:ascii="Times New Roman" w:eastAsia="Times New Roman" w:hAnsi="Times New Roman" w:cs="Times New Roman"/>
           <w:noProof/>
           <w:kern w:val="0"/>
-          <w14:ligatures w14:val="none"/>
-        </w:rPr>
-      </w:r>
-      <w:r>
-        <w:rPr>
-          <w:rFonts w:ascii="Times New Roman" w:eastAsia="Times New Roman" w:hAnsi="Times New Roman" w:cs="Times New Roman"/>
-          <w:noProof/>
-          <w:kern w:val="0"/>
-          <w14:ligatures w14:val="none"/>
         </w:rPr>
         <w:pict w14:anchorId="308A3B56">
           <v:rect id="_x0000_i1025" alt="" style="width:468pt;height:.05pt;mso-width-percent:0;mso-height-percent:0;mso-width-percent:0;mso-height-percent:0" o:hralign="center" o:hrstd="t" o:hr="t" fillcolor="#a0a0a0" stroked="f"/>
@@ -304,24 +295,6 @@
     </w:p>
     <w:p>
       <w:pPr>
-        <w:pStyle w:val="ListParagraph"/>
-        <w:numPr>
-          <w:ilvl w:val="0"/>
-          <w:numId w:val="1"/>
-        </w:numPr>
-        <w:rPr>
-          <w:rFonts w:ascii="Apple Braille" w:hAnsi="Apple Braille"/>
-        </w:rPr>
-      </w:pPr>
-      <w:r>
-        <w:rPr>
-          <w:rFonts w:ascii="Apple Braille" w:hAnsi="Apple Braille"/>
-        </w:rPr>
-        <w:t>Be specific but avoid overwhelming the reader with unnecessary details.</w:t>
-      </w:r>
-    </w:p>
-    <w:p>
-      <w:pPr>
         <w:rPr>
           <w:rFonts w:ascii="Apple Braille" w:hAnsi="Apple Braille"/>
           <w:b/>
@@ -381,8 +354,26 @@
         <w:rPr>
           <w:rFonts w:ascii="Apple Braille" w:hAnsi="Apple Braille"/>
         </w:rPr>
-        <w:t>Refer to any previous sections when needed (e.g., use the same terminology, if applicable).</w:t>
-      </w:r>
+        <w:t>Refer to any previous sections when needed</w:t>
+      </w:r>
+      <w:r>
+        <w:rPr>
+          <w:rFonts w:ascii="Cambria" w:hAnsi="Cambria"/>
+        </w:rPr>
+        <w:t>.</w:t>
+      </w:r>
+    </w:p>
+    <w:p>
+      <w:pPr>
+        <w:pStyle w:val="p1"/>
+        <w:rPr>
+          <w:b/>
+          <w:bCs/>
+          <w:sz w:val="32"/>
+          <w:szCs w:val="32"/>
+          <w:u w:val="thick"/>
+        </w:rPr>
+      </w:pPr>
     </w:p>
     <w:p>
       <w:pPr>

</xml_diff>